<commit_message>
Update on Data directory description
</commit_message>
<xml_diff>
--- a/Bayesian_Analysis_Data.docx
+++ b/Bayesian_Analysis_Data.docx
@@ -121,8 +121,6 @@
         </w:rPr>
         <w:t xml:space="preserve">data has been extracted ([1]), how to access it and the relation between the identifiers used in this work and the ones used in [1]. </w:t>
       </w:r>
-      <w:bookmarkStart w:id="0" w:name="_GoBack"/>
-      <w:bookmarkEnd w:id="0"/>
     </w:p>
     <w:p>
       <w:pPr>
@@ -382,13 +380,48 @@
         <w:rPr>
           <w:rFonts w:ascii="Arial" w:hAnsi="Arial" w:cs="Arial"/>
         </w:rPr>
-        <w:t xml:space="preserve">Predictions, </w:t>
-      </w:r>
-      <w:r>
-        <w:rPr>
-          <w:rFonts w:ascii="Arial" w:hAnsi="Arial" w:cs="Arial"/>
-        </w:rPr>
-        <w:t xml:space="preserve">220 files with the prediction results from all the MCMC samples obtained on the RStan inference for all the datasets considered in the study. InferenceResults indicate from which stanfit object the parameters have been used, and Simulation which experimental profile is being simulated. </w:t>
+        <w:t>P</w:t>
+      </w:r>
+      <w:r>
+        <w:rPr>
+          <w:rFonts w:ascii="Arial" w:hAnsi="Arial" w:cs="Arial"/>
+        </w:rPr>
+        <w:t>rediction results from all the MCMC samples obtained on the RStan inference for all the datasets considered in the study</w:t>
+      </w:r>
+      <w:r>
+        <w:rPr>
+          <w:rFonts w:ascii="Arial" w:hAnsi="Arial" w:cs="Arial"/>
+        </w:rPr>
+        <w:t xml:space="preserve"> is not included due to the large size of the files. These can be made available upon request or generated using the script </w:t>
+      </w:r>
+      <w:r>
+        <w:rPr>
+          <w:rFonts w:ascii="Arial" w:hAnsi="Arial" w:cs="Arial"/>
+          <w:sz w:val="24"/>
+        </w:rPr>
+        <w:t>PostPredCheckSimul</w:t>
+      </w:r>
+      <w:r>
+        <w:rPr>
+          <w:rFonts w:ascii="Arial" w:hAnsi="Arial" w:cs="Arial"/>
+          <w:sz w:val="24"/>
+        </w:rPr>
+        <w:t>.R</w:t>
+      </w:r>
+      <w:r>
+        <w:rPr>
+          <w:rFonts w:ascii="Arial" w:hAnsi="Arial" w:cs="Arial"/>
+          <w:sz w:val="24"/>
+        </w:rPr>
+        <w:t>.</w:t>
+      </w:r>
+      <w:bookmarkStart w:id="0" w:name="_GoBack"/>
+      <w:bookmarkEnd w:id="0"/>
+      <w:r>
+        <w:rPr>
+          <w:rFonts w:ascii="Arial" w:hAnsi="Arial" w:cs="Arial"/>
+        </w:rPr>
+        <w:t xml:space="preserve"> </w:t>
       </w:r>
     </w:p>
     <w:p>

</xml_diff>

<commit_message>
Documents explained the organisation of the data files and scripts used in the study
</commit_message>
<xml_diff>
--- a/Bayesian_Analysis_Data.docx
+++ b/Bayesian_Analysis_Data.docx
@@ -1,6 +1,6 @@
 
 <file path=word/document.xml><?xml version="1.0" encoding="utf-8"?>
-<w:document xmlns:wpc="http://schemas.microsoft.com/office/word/2010/wordprocessingCanvas" xmlns:cx="http://schemas.microsoft.com/office/drawing/2014/chartex" xmlns:cx1="http://schemas.microsoft.com/office/drawing/2015/9/8/chartex" xmlns:mc="http://schemas.openxmlformats.org/markup-compatibility/2006" xmlns:o="urn:schemas-microsoft-com:office:office" xmlns:r="http://schemas.openxmlformats.org/officeDocument/2006/relationships" xmlns:m="http://schemas.openxmlformats.org/officeDocument/2006/math" xmlns:v="urn:schemas-microsoft-com:vml" xmlns:wp14="http://schemas.microsoft.com/office/word/2010/wordprocessingDrawing" xmlns:wp="http://schemas.openxmlformats.org/drawingml/2006/wordprocessingDrawing" xmlns:w10="urn:schemas-microsoft-com:office:word" xmlns:w="http://schemas.openxmlformats.org/wordprocessingml/2006/main" xmlns:w14="http://schemas.microsoft.com/office/word/2010/wordml" xmlns:w15="http://schemas.microsoft.com/office/word/2012/wordml" xmlns:w16se="http://schemas.microsoft.com/office/word/2015/wordml/symex" xmlns:wpg="http://schemas.microsoft.com/office/word/2010/wordprocessingGroup" xmlns:wpi="http://schemas.microsoft.com/office/word/2010/wordprocessingInk" xmlns:wne="http://schemas.microsoft.com/office/word/2006/wordml" xmlns:wps="http://schemas.microsoft.com/office/word/2010/wordprocessingShape" mc:Ignorable="w14 w15 w16se wp14">
+<w:document xmlns:wpc="http://schemas.microsoft.com/office/word/2010/wordprocessingCanvas" xmlns:cx="http://schemas.microsoft.com/office/drawing/2014/chartex" xmlns:cx1="http://schemas.microsoft.com/office/drawing/2015/9/8/chartex" xmlns:cx2="http://schemas.microsoft.com/office/drawing/2015/10/21/chartex" xmlns:cx3="http://schemas.microsoft.com/office/drawing/2016/5/9/chartex" xmlns:cx4="http://schemas.microsoft.com/office/drawing/2016/5/10/chartex" xmlns:cx5="http://schemas.microsoft.com/office/drawing/2016/5/11/chartex" xmlns:cx6="http://schemas.microsoft.com/office/drawing/2016/5/12/chartex" xmlns:cx7="http://schemas.microsoft.com/office/drawing/2016/5/13/chartex" xmlns:cx8="http://schemas.microsoft.com/office/drawing/2016/5/14/chartex" xmlns:mc="http://schemas.openxmlformats.org/markup-compatibility/2006" xmlns:aink="http://schemas.microsoft.com/office/drawing/2016/ink" xmlns:am3d="http://schemas.microsoft.com/office/drawing/2017/model3d" xmlns:o="urn:schemas-microsoft-com:office:office" xmlns:r="http://schemas.openxmlformats.org/officeDocument/2006/relationships" xmlns:m="http://schemas.openxmlformats.org/officeDocument/2006/math" xmlns:v="urn:schemas-microsoft-com:vml" xmlns:wp14="http://schemas.microsoft.com/office/word/2010/wordprocessingDrawing" xmlns:wp="http://schemas.openxmlformats.org/drawingml/2006/wordprocessingDrawing" xmlns:w10="urn:schemas-microsoft-com:office:word" xmlns:w="http://schemas.openxmlformats.org/wordprocessingml/2006/main" xmlns:w14="http://schemas.microsoft.com/office/word/2010/wordml" xmlns:w15="http://schemas.microsoft.com/office/word/2012/wordml" xmlns:w16cid="http://schemas.microsoft.com/office/word/2016/wordml/cid" xmlns:w16se="http://schemas.microsoft.com/office/word/2015/wordml/symex" xmlns:wpg="http://schemas.microsoft.com/office/word/2010/wordprocessingGroup" xmlns:wpi="http://schemas.microsoft.com/office/word/2010/wordprocessingInk" xmlns:wne="http://schemas.microsoft.com/office/word/2006/wordml" xmlns:wps="http://schemas.microsoft.com/office/word/2010/wordprocessingShape" mc:Ignorable="w14 w15 w16se w16cid wp14">
   <w:body>
     <w:p>
       <w:pPr>
@@ -83,12 +83,14 @@
           <w:rFonts w:ascii="Arial" w:hAnsi="Arial" w:cs="Arial"/>
         </w:rPr>
       </w:pPr>
+      <w:proofErr w:type="spellStart"/>
       <w:r>
         <w:rPr>
           <w:rFonts w:ascii="Arial" w:hAnsi="Arial" w:cs="Arial"/>
         </w:rPr>
         <w:t>ExperimentalDataLugagneCSV</w:t>
       </w:r>
+      <w:proofErr w:type="spellEnd"/>
     </w:p>
     <w:p>
       <w:pPr>
@@ -106,7 +108,19 @@
         <w:rPr>
           <w:rFonts w:ascii="Arial" w:hAnsi="Arial" w:cs="Arial"/>
         </w:rPr>
-        <w:t xml:space="preserve">PDF file specifying from where the </w:t>
+        <w:t xml:space="preserve">PDF file specifying </w:t>
+      </w:r>
+      <w:r>
+        <w:rPr>
+          <w:rFonts w:ascii="Arial" w:hAnsi="Arial" w:cs="Arial"/>
+        </w:rPr>
+        <w:t>the link to the GitHub repository from which the</w:t>
+      </w:r>
+      <w:r>
+        <w:rPr>
+          <w:rFonts w:ascii="Arial" w:hAnsi="Arial" w:cs="Arial"/>
+        </w:rPr>
+        <w:t xml:space="preserve"> </w:t>
       </w:r>
       <w:r>
         <w:rPr>
@@ -119,7 +133,19 @@
         <w:rPr>
           <w:rFonts w:ascii="Arial" w:hAnsi="Arial" w:cs="Arial"/>
         </w:rPr>
-        <w:t xml:space="preserve">data has been extracted ([1]), how to access it and the relation between the identifiers used in this work and the ones used in [1]. </w:t>
+        <w:t>data has been extracted ([1])</w:t>
+      </w:r>
+      <w:r>
+        <w:rPr>
+          <w:rFonts w:ascii="Arial" w:hAnsi="Arial" w:cs="Arial"/>
+        </w:rPr>
+        <w:t xml:space="preserve"> </w:t>
+      </w:r>
+      <w:r>
+        <w:rPr>
+          <w:rFonts w:ascii="Arial" w:hAnsi="Arial" w:cs="Arial"/>
+        </w:rPr>
+        <w:t xml:space="preserve">and the relation between the identifiers used in this work and the ones used in [1]. </w:t>
       </w:r>
     </w:p>
     <w:p>
@@ -134,12 +160,14 @@
           <w:rFonts w:ascii="Arial" w:hAnsi="Arial" w:cs="Arial"/>
         </w:rPr>
       </w:pPr>
+      <w:proofErr w:type="spellStart"/>
       <w:r>
         <w:rPr>
           <w:rFonts w:ascii="Arial" w:hAnsi="Arial" w:cs="Arial"/>
         </w:rPr>
         <w:t>Stan_Results</w:t>
       </w:r>
+      <w:proofErr w:type="spellEnd"/>
     </w:p>
     <w:p>
       <w:pPr>
@@ -157,7 +185,7 @@
         <w:rPr>
           <w:rFonts w:ascii="Arial" w:hAnsi="Arial" w:cs="Arial"/>
         </w:rPr>
-        <w:t xml:space="preserve">11 files </w:t>
+        <w:t xml:space="preserve">11 </w:t>
       </w:r>
       <w:r>
         <w:rPr>
@@ -169,13 +197,75 @@
         <w:rPr>
           <w:rFonts w:ascii="Arial" w:hAnsi="Arial" w:cs="Arial"/>
         </w:rPr>
-        <w:t>the results from the inferences performed in RStan for the experimental results selected from</w:t>
-      </w:r>
-      <w:r>
-        <w:rPr>
-          <w:rFonts w:ascii="Arial" w:hAnsi="Arial" w:cs="Arial"/>
-        </w:rPr>
-        <w:t xml:space="preserve"> the dataset in [1]</w:t>
+        <w:t xml:space="preserve">with </w:t>
+      </w:r>
+      <w:r>
+        <w:rPr>
+          <w:rFonts w:ascii="Arial" w:hAnsi="Arial" w:cs="Arial"/>
+        </w:rPr>
+        <w:t xml:space="preserve">the results </w:t>
+      </w:r>
+      <w:r>
+        <w:rPr>
+          <w:rFonts w:ascii="Arial" w:hAnsi="Arial" w:cs="Arial"/>
+        </w:rPr>
+        <w:t>of</w:t>
+      </w:r>
+      <w:r>
+        <w:rPr>
+          <w:rFonts w:ascii="Arial" w:hAnsi="Arial" w:cs="Arial"/>
+        </w:rPr>
+        <w:t xml:space="preserve"> the inferences performed in </w:t>
+      </w:r>
+      <w:proofErr w:type="spellStart"/>
+      <w:r>
+        <w:rPr>
+          <w:rFonts w:ascii="Arial" w:hAnsi="Arial" w:cs="Arial"/>
+        </w:rPr>
+        <w:t>RStan</w:t>
+      </w:r>
+      <w:proofErr w:type="spellEnd"/>
+      <w:r>
+        <w:rPr>
+          <w:rFonts w:ascii="Arial" w:hAnsi="Arial" w:cs="Arial"/>
+        </w:rPr>
+        <w:t xml:space="preserve"> </w:t>
+      </w:r>
+      <w:r>
+        <w:rPr>
+          <w:rFonts w:ascii="Arial" w:hAnsi="Arial" w:cs="Arial"/>
+        </w:rPr>
+        <w:t>using</w:t>
+      </w:r>
+      <w:r>
+        <w:rPr>
+          <w:rFonts w:ascii="Arial" w:hAnsi="Arial" w:cs="Arial"/>
+        </w:rPr>
+        <w:t xml:space="preserve"> the </w:t>
+      </w:r>
+      <w:r>
+        <w:rPr>
+          <w:rFonts w:ascii="Arial" w:hAnsi="Arial" w:cs="Arial"/>
+        </w:rPr>
+        <w:t xml:space="preserve">selected </w:t>
+      </w:r>
+      <w:r>
+        <w:rPr>
+          <w:rFonts w:ascii="Arial" w:hAnsi="Arial" w:cs="Arial"/>
+        </w:rPr>
+        <w:t>dataset</w:t>
+      </w:r>
+      <w:r>
+        <w:rPr>
+          <w:rFonts w:ascii="Arial" w:hAnsi="Arial" w:cs="Arial"/>
+        </w:rPr>
+        <w:t>s</w:t>
+      </w:r>
+      <w:r>
+        <w:rPr>
+          <w:rFonts w:ascii="Arial" w:hAnsi="Arial" w:cs="Arial"/>
+        </w:rPr>
+        <w:t xml:space="preserve"> in [1]</w:t>
       </w:r>
       <w:r>
         <w:rPr>
@@ -187,13 +277,33 @@
         <w:rPr>
           <w:rFonts w:ascii="Arial" w:hAnsi="Arial" w:cs="Arial"/>
         </w:rPr>
-        <w:t xml:space="preserve"> Nomenclature of the results follows the one used in [1] and the files in ExperimentalDataLugagneCSV where Calibration 4,5,6 represent EC1, EC2 and EC3 respectively and DynStim 1,2,3,8,9,11,14 represent ED1, ED2, ED3, ED4, ED5, ED6 and ED7 respectively as well.</w:t>
-      </w:r>
-      <w:r>
-        <w:rPr>
-          <w:rFonts w:ascii="Arial" w:hAnsi="Arial" w:cs="Arial"/>
-        </w:rPr>
-        <w:t xml:space="preserve"> All_Long represents the inference result using all selected datasets at once.</w:t>
+        <w:t xml:space="preserve"> </w:t>
+      </w:r>
+      <w:proofErr w:type="spellStart"/>
+      <w:r>
+        <w:rPr>
+          <w:rFonts w:ascii="Arial" w:hAnsi="Arial" w:cs="Arial"/>
+        </w:rPr>
+        <w:t>All_Long</w:t>
+      </w:r>
+      <w:proofErr w:type="spellEnd"/>
+      <w:r>
+        <w:rPr>
+          <w:rFonts w:ascii="Arial" w:hAnsi="Arial" w:cs="Arial"/>
+        </w:rPr>
+        <w:t xml:space="preserve"> represents the inference result using </w:t>
+      </w:r>
+      <w:r>
+        <w:rPr>
+          <w:rFonts w:ascii="Arial" w:hAnsi="Arial" w:cs="Arial"/>
+        </w:rPr>
+        <w:t>the pooled</w:t>
+      </w:r>
+      <w:r>
+        <w:rPr>
+          <w:rFonts w:ascii="Arial" w:hAnsi="Arial" w:cs="Arial"/>
+        </w:rPr>
+        <w:t xml:space="preserve"> dataset.</w:t>
       </w:r>
     </w:p>
     <w:p>
@@ -208,12 +318,14 @@
           <w:rFonts w:ascii="Arial" w:hAnsi="Arial" w:cs="Arial"/>
         </w:rPr>
       </w:pPr>
+      <w:proofErr w:type="spellStart"/>
       <w:r>
         <w:rPr>
           <w:rFonts w:ascii="Arial" w:hAnsi="Arial" w:cs="Arial"/>
         </w:rPr>
         <w:t>PriorsCSV</w:t>
       </w:r>
+      <w:proofErr w:type="spellEnd"/>
     </w:p>
     <w:p>
       <w:pPr>
@@ -231,25 +343,45 @@
         <w:rPr>
           <w:rFonts w:ascii="Arial" w:hAnsi="Arial" w:cs="Arial"/>
         </w:rPr>
-        <w:t xml:space="preserve">1 </w:t>
-      </w:r>
-      <w:r>
-        <w:rPr>
-          <w:rFonts w:ascii="Arial" w:hAnsi="Arial" w:cs="Arial"/>
-        </w:rPr>
         <w:t xml:space="preserve">CSV file </w:t>
       </w:r>
       <w:r>
         <w:rPr>
           <w:rFonts w:ascii="Arial" w:hAnsi="Arial" w:cs="Arial"/>
         </w:rPr>
-        <w:t>containing the priors resultant from the computation in the script ExtractingInitialPriorsLugagneLog for all the priors</w:t>
-      </w:r>
-      <w:r>
-        <w:rPr>
-          <w:rFonts w:ascii="Arial" w:hAnsi="Arial" w:cs="Arial"/>
-        </w:rPr>
-        <w:t xml:space="preserve"> (10 log normal and 4 normal priors)</w:t>
+        <w:t xml:space="preserve">containing the priors </w:t>
+      </w:r>
+      <w:r>
+        <w:rPr>
+          <w:rFonts w:ascii="Arial" w:hAnsi="Arial" w:cs="Arial"/>
+        </w:rPr>
+        <w:t>generated</w:t>
+      </w:r>
+      <w:r>
+        <w:rPr>
+          <w:rFonts w:ascii="Arial" w:hAnsi="Arial" w:cs="Arial"/>
+        </w:rPr>
+        <w:t xml:space="preserve"> in the script </w:t>
+      </w:r>
+      <w:proofErr w:type="spellStart"/>
+      <w:r>
+        <w:rPr>
+          <w:rFonts w:ascii="Arial" w:hAnsi="Arial" w:cs="Arial"/>
+        </w:rPr>
+        <w:t>ExtractingInitialPriorsLugagneLog</w:t>
+      </w:r>
+      <w:proofErr w:type="spellEnd"/>
+      <w:r>
+        <w:rPr>
+          <w:rFonts w:ascii="Arial" w:hAnsi="Arial" w:cs="Arial"/>
+        </w:rPr>
+        <w:t xml:space="preserve"> </w:t>
+      </w:r>
+      <w:r>
+        <w:rPr>
+          <w:rFonts w:ascii="Arial" w:hAnsi="Arial" w:cs="Arial"/>
+        </w:rPr>
+        <w:t>(10 log normal and 4 normal priors)</w:t>
       </w:r>
       <w:r>
         <w:rPr>
@@ -270,12 +402,14 @@
           <w:rFonts w:ascii="Arial" w:hAnsi="Arial" w:cs="Arial"/>
         </w:rPr>
       </w:pPr>
+      <w:proofErr w:type="spellStart"/>
       <w:r>
         <w:rPr>
           <w:rFonts w:ascii="Arial" w:hAnsi="Arial" w:cs="Arial"/>
         </w:rPr>
         <w:t>InformativeContent</w:t>
       </w:r>
+      <w:proofErr w:type="spellEnd"/>
     </w:p>
     <w:p>
       <w:pPr>
@@ -293,13 +427,53 @@
         <w:rPr>
           <w:rFonts w:ascii="Arial" w:hAnsi="Arial" w:cs="Arial"/>
         </w:rPr>
-        <w:t xml:space="preserve">Covariance, </w:t>
-      </w:r>
-      <w:r>
-        <w:rPr>
-          <w:rFonts w:ascii="Arial" w:hAnsi="Arial" w:cs="Arial"/>
-        </w:rPr>
-        <w:t xml:space="preserve">1 CSV file containing the results of the determinant for the covariance matrix computed from the rstan results contained in Stan_Results. </w:t>
+        <w:t>Covariance,</w:t>
+      </w:r>
+      <w:r>
+        <w:rPr>
+          <w:rFonts w:ascii="Arial" w:hAnsi="Arial" w:cs="Arial"/>
+        </w:rPr>
+        <w:t xml:space="preserve"> CSV file containing the results of the determinant </w:t>
+      </w:r>
+      <w:r>
+        <w:rPr>
+          <w:rFonts w:ascii="Arial" w:hAnsi="Arial" w:cs="Arial"/>
+        </w:rPr>
+        <w:t>of</w:t>
+      </w:r>
+      <w:r>
+        <w:rPr>
+          <w:rFonts w:ascii="Arial" w:hAnsi="Arial" w:cs="Arial"/>
+        </w:rPr>
+        <w:t xml:space="preserve"> the covariance matrix computed from the </w:t>
+      </w:r>
+      <w:proofErr w:type="spellStart"/>
+      <w:r>
+        <w:rPr>
+          <w:rFonts w:ascii="Arial" w:hAnsi="Arial" w:cs="Arial"/>
+        </w:rPr>
+        <w:t>rstan</w:t>
+      </w:r>
+      <w:proofErr w:type="spellEnd"/>
+      <w:r>
+        <w:rPr>
+          <w:rFonts w:ascii="Arial" w:hAnsi="Arial" w:cs="Arial"/>
+        </w:rPr>
+        <w:t xml:space="preserve"> results contained in </w:t>
+      </w:r>
+      <w:proofErr w:type="spellStart"/>
+      <w:r>
+        <w:rPr>
+          <w:rFonts w:ascii="Arial" w:hAnsi="Arial" w:cs="Arial"/>
+        </w:rPr>
+        <w:t>Stan_Results</w:t>
+      </w:r>
+      <w:proofErr w:type="spellEnd"/>
+      <w:r>
+        <w:rPr>
+          <w:rFonts w:ascii="Arial" w:hAnsi="Arial" w:cs="Arial"/>
+        </w:rPr>
+        <w:t xml:space="preserve">. </w:t>
       </w:r>
       <w:r>
         <w:rPr>
@@ -357,12 +531,14 @@
           <w:rFonts w:ascii="Arial" w:hAnsi="Arial" w:cs="Arial"/>
         </w:rPr>
       </w:pPr>
+      <w:proofErr w:type="spellStart"/>
       <w:r>
         <w:rPr>
           <w:rFonts w:ascii="Arial" w:hAnsi="Arial" w:cs="Arial"/>
         </w:rPr>
         <w:t>ModelPredictions</w:t>
       </w:r>
+      <w:proofErr w:type="spellEnd"/>
     </w:p>
     <w:p>
       <w:pPr>
@@ -386,7 +562,21 @@
         <w:rPr>
           <w:rFonts w:ascii="Arial" w:hAnsi="Arial" w:cs="Arial"/>
         </w:rPr>
-        <w:t>rediction results from all the MCMC samples obtained on the RStan inference for all the datasets considered in the study</w:t>
+        <w:t xml:space="preserve">rediction results from all the MCMC samples obtained on the </w:t>
+      </w:r>
+      <w:proofErr w:type="spellStart"/>
+      <w:r>
+        <w:rPr>
+          <w:rFonts w:ascii="Arial" w:hAnsi="Arial" w:cs="Arial"/>
+        </w:rPr>
+        <w:t>RStan</w:t>
+      </w:r>
+      <w:proofErr w:type="spellEnd"/>
+      <w:r>
+        <w:rPr>
+          <w:rFonts w:ascii="Arial" w:hAnsi="Arial" w:cs="Arial"/>
+        </w:rPr>
+        <w:t xml:space="preserve"> inference for all the datasets considered in the study</w:t>
       </w:r>
       <w:r>
         <w:rPr>
@@ -394,6 +584,7 @@
         </w:rPr>
         <w:t xml:space="preserve"> is not included due to the large size of the files. These can be made available upon request or generated using the script </w:t>
       </w:r>
+      <w:proofErr w:type="spellStart"/>
       <w:r>
         <w:rPr>
           <w:rFonts w:ascii="Arial" w:hAnsi="Arial" w:cs="Arial"/>
@@ -408,6 +599,7 @@
         </w:rPr>
         <w:t>.R</w:t>
       </w:r>
+      <w:proofErr w:type="spellEnd"/>
       <w:r>
         <w:rPr>
           <w:rFonts w:ascii="Arial" w:hAnsi="Arial" w:cs="Arial"/>
@@ -415,8 +607,6 @@
         </w:rPr>
         <w:t>.</w:t>
       </w:r>
-      <w:bookmarkStart w:id="0" w:name="_GoBack"/>
-      <w:bookmarkEnd w:id="0"/>
       <w:r>
         <w:rPr>
           <w:rFonts w:ascii="Arial" w:hAnsi="Arial" w:cs="Arial"/>
@@ -436,61 +626,87 @@
           <w:rFonts w:ascii="Arial" w:hAnsi="Arial" w:cs="Arial"/>
         </w:rPr>
       </w:pPr>
-      <w:r>
-        <w:rPr>
-          <w:rFonts w:ascii="Arial" w:hAnsi="Arial" w:cs="Arial"/>
-        </w:rPr>
-        <w:t xml:space="preserve">nRMSE, </w:t>
-      </w:r>
-      <w:r>
-        <w:rPr>
-          <w:rFonts w:ascii="Arial" w:hAnsi="Arial" w:cs="Arial"/>
-        </w:rPr>
-        <w:t>200 files with the nRMSE distributions computed</w:t>
-      </w:r>
-      <w:r>
-        <w:rPr>
-          <w:rFonts w:ascii="Arial" w:hAnsi="Arial" w:cs="Arial"/>
-        </w:rPr>
-        <w:t xml:space="preserve"> from all the prediction files (but for the multiexperimental inference results) from the folder Predictions. Parameters indicate which parameter samples are used (from which stanfit object come from) and SimulationVar which experimental profile is being simulated</w:t>
-      </w:r>
-    </w:p>
-    <w:p>
-      <w:pPr>
-        <w:pStyle w:val="ListParagraph"/>
-        <w:numPr>
-          <w:ilvl w:val="0"/>
-          <w:numId w:val="1"/>
-        </w:numPr>
-        <w:spacing w:after="0" w:line="240" w:lineRule="auto"/>
-        <w:rPr>
-          <w:rFonts w:ascii="Arial" w:hAnsi="Arial" w:cs="Arial"/>
-        </w:rPr>
-      </w:pPr>
-      <w:r>
-        <w:rPr>
-          <w:rFonts w:ascii="Arial" w:hAnsi="Arial" w:cs="Arial"/>
-        </w:rPr>
-        <w:t>Images</w:t>
-      </w:r>
-    </w:p>
-    <w:p>
-      <w:pPr>
-        <w:pStyle w:val="ListParagraph"/>
-        <w:numPr>
-          <w:ilvl w:val="1"/>
-          <w:numId w:val="1"/>
-        </w:numPr>
-        <w:spacing w:after="0" w:line="240" w:lineRule="auto"/>
-        <w:rPr>
-          <w:rFonts w:ascii="Arial" w:hAnsi="Arial" w:cs="Arial"/>
-        </w:rPr>
-      </w:pPr>
-      <w:r>
-        <w:rPr>
-          <w:rFonts w:ascii="Arial" w:hAnsi="Arial" w:cs="Arial"/>
-        </w:rPr>
-        <w:t>csv and dat files required to run the scripts for the generation of images. Please refer to the scripts for an explanation of the content of each file.</w:t>
+      <w:proofErr w:type="spellStart"/>
+      <w:r>
+        <w:rPr>
+          <w:rFonts w:ascii="Arial" w:hAnsi="Arial" w:cs="Arial"/>
+        </w:rPr>
+        <w:t>nRMSE</w:t>
+      </w:r>
+      <w:proofErr w:type="spellEnd"/>
+      <w:r>
+        <w:rPr>
+          <w:rFonts w:ascii="Arial" w:hAnsi="Arial" w:cs="Arial"/>
+        </w:rPr>
+        <w:t xml:space="preserve">, </w:t>
+      </w:r>
+      <w:r>
+        <w:rPr>
+          <w:rFonts w:ascii="Arial" w:hAnsi="Arial" w:cs="Arial"/>
+        </w:rPr>
+        <w:t xml:space="preserve">200 files with the </w:t>
+      </w:r>
+      <w:proofErr w:type="spellStart"/>
+      <w:r>
+        <w:rPr>
+          <w:rFonts w:ascii="Arial" w:hAnsi="Arial" w:cs="Arial"/>
+        </w:rPr>
+        <w:t>nRMSE</w:t>
+      </w:r>
+      <w:proofErr w:type="spellEnd"/>
+      <w:r>
+        <w:rPr>
+          <w:rFonts w:ascii="Arial" w:hAnsi="Arial" w:cs="Arial"/>
+        </w:rPr>
+        <w:t xml:space="preserve"> distributions computed</w:t>
+      </w:r>
+      <w:r>
+        <w:rPr>
+          <w:rFonts w:ascii="Arial" w:hAnsi="Arial" w:cs="Arial"/>
+        </w:rPr>
+        <w:t xml:space="preserve"> from all the prediction files (but the </w:t>
+      </w:r>
+      <w:proofErr w:type="spellStart"/>
+      <w:r>
+        <w:rPr>
+          <w:rFonts w:ascii="Arial" w:hAnsi="Arial" w:cs="Arial"/>
+        </w:rPr>
+        <w:t>multiexperimental</w:t>
+      </w:r>
+      <w:proofErr w:type="spellEnd"/>
+      <w:r>
+        <w:rPr>
+          <w:rFonts w:ascii="Arial" w:hAnsi="Arial" w:cs="Arial"/>
+        </w:rPr>
+        <w:t xml:space="preserve"> inference results) from the folder Predictions. Parameters indicate which parameter samples are used (from which </w:t>
+      </w:r>
+      <w:proofErr w:type="spellStart"/>
+      <w:r>
+        <w:rPr>
+          <w:rFonts w:ascii="Arial" w:hAnsi="Arial" w:cs="Arial"/>
+        </w:rPr>
+        <w:t>stanfit</w:t>
+      </w:r>
+      <w:proofErr w:type="spellEnd"/>
+      <w:r>
+        <w:rPr>
+          <w:rFonts w:ascii="Arial" w:hAnsi="Arial" w:cs="Arial"/>
+        </w:rPr>
+        <w:t xml:space="preserve"> object come from) and </w:t>
+      </w:r>
+      <w:proofErr w:type="spellStart"/>
+      <w:r>
+        <w:rPr>
+          <w:rFonts w:ascii="Arial" w:hAnsi="Arial" w:cs="Arial"/>
+        </w:rPr>
+        <w:t>SimulationVar</w:t>
+      </w:r>
+      <w:proofErr w:type="spellEnd"/>
+      <w:r>
+        <w:rPr>
+          <w:rFonts w:ascii="Arial" w:hAnsi="Arial" w:cs="Arial"/>
+        </w:rPr>
+        <w:t xml:space="preserve"> which experimental profile is being simulated</w:t>
       </w:r>
     </w:p>
     <w:p>
@@ -501,6 +717,8 @@
           <w:sz w:val="20"/>
         </w:rPr>
       </w:pPr>
+      <w:bookmarkStart w:id="0" w:name="_GoBack"/>
+      <w:bookmarkEnd w:id="0"/>
     </w:p>
     <w:p>
       <w:pPr>
@@ -531,7 +749,55 @@
           <w:rFonts w:ascii="Arial" w:hAnsi="Arial" w:cs="Arial"/>
           <w:sz w:val="20"/>
         </w:rPr>
-        <w:t xml:space="preserve">[1] Jean-Baptiste Lugagne, Sebastián Sosa Carrillo, Melanie Kirch, Agnes Köhler, Gregory Batt &amp; Pascal Hersen, 2017. Balancing a genetic toggle switch by real-time feedback control and periodic forcing. Nature Communications, 8 (1671), pp. </w:t>
+        <w:t xml:space="preserve">[1] Jean-Baptiste </w:t>
+      </w:r>
+      <w:proofErr w:type="spellStart"/>
+      <w:r>
+        <w:rPr>
+          <w:rFonts w:ascii="Arial" w:hAnsi="Arial" w:cs="Arial"/>
+          <w:sz w:val="20"/>
+        </w:rPr>
+        <w:t>Lugagne</w:t>
+      </w:r>
+      <w:proofErr w:type="spellEnd"/>
+      <w:r>
+        <w:rPr>
+          <w:rFonts w:ascii="Arial" w:hAnsi="Arial" w:cs="Arial"/>
+          <w:sz w:val="20"/>
+        </w:rPr>
+        <w:t xml:space="preserve">, Sebastián Sosa Carrillo, Melanie </w:t>
+      </w:r>
+      <w:proofErr w:type="spellStart"/>
+      <w:r>
+        <w:rPr>
+          <w:rFonts w:ascii="Arial" w:hAnsi="Arial" w:cs="Arial"/>
+          <w:sz w:val="20"/>
+        </w:rPr>
+        <w:t>Kirch</w:t>
+      </w:r>
+      <w:proofErr w:type="spellEnd"/>
+      <w:r>
+        <w:rPr>
+          <w:rFonts w:ascii="Arial" w:hAnsi="Arial" w:cs="Arial"/>
+          <w:sz w:val="20"/>
+        </w:rPr>
+        <w:t xml:space="preserve">, Agnes Köhler, Gregory Batt &amp; Pascal </w:t>
+      </w:r>
+      <w:proofErr w:type="spellStart"/>
+      <w:r>
+        <w:rPr>
+          <w:rFonts w:ascii="Arial" w:hAnsi="Arial" w:cs="Arial"/>
+          <w:sz w:val="20"/>
+        </w:rPr>
+        <w:t>Hersen</w:t>
+      </w:r>
+      <w:proofErr w:type="spellEnd"/>
+      <w:r>
+        <w:rPr>
+          <w:rFonts w:ascii="Arial" w:hAnsi="Arial" w:cs="Arial"/>
+          <w:sz w:val="20"/>
+        </w:rPr>
+        <w:t xml:space="preserve">, 2017. Balancing a genetic toggle switch by real-time feedback control and periodic forcing. Nature Communications, 8 (1671), pp. </w:t>
       </w:r>
       <w:r>
         <w:rPr>
@@ -552,7 +818,7 @@
 </file>
 
 <file path=word/numbering.xml><?xml version="1.0" encoding="utf-8"?>
-<w:numbering xmlns:wpc="http://schemas.microsoft.com/office/word/2010/wordprocessingCanvas" xmlns:cx="http://schemas.microsoft.com/office/drawing/2014/chartex" xmlns:cx1="http://schemas.microsoft.com/office/drawing/2015/9/8/chartex" xmlns:mc="http://schemas.openxmlformats.org/markup-compatibility/2006" xmlns:o="urn:schemas-microsoft-com:office:office" xmlns:r="http://schemas.openxmlformats.org/officeDocument/2006/relationships" xmlns:m="http://schemas.openxmlformats.org/officeDocument/2006/math" xmlns:v="urn:schemas-microsoft-com:vml" xmlns:wp14="http://schemas.microsoft.com/office/word/2010/wordprocessingDrawing" xmlns:wp="http://schemas.openxmlformats.org/drawingml/2006/wordprocessingDrawing" xmlns:w10="urn:schemas-microsoft-com:office:word" xmlns:w="http://schemas.openxmlformats.org/wordprocessingml/2006/main" xmlns:w14="http://schemas.microsoft.com/office/word/2010/wordml" xmlns:w15="http://schemas.microsoft.com/office/word/2012/wordml" xmlns:w16se="http://schemas.microsoft.com/office/word/2015/wordml/symex" xmlns:wpg="http://schemas.microsoft.com/office/word/2010/wordprocessingGroup" xmlns:wpi="http://schemas.microsoft.com/office/word/2010/wordprocessingInk" xmlns:wne="http://schemas.microsoft.com/office/word/2006/wordml" xmlns:wps="http://schemas.microsoft.com/office/word/2010/wordprocessingShape" mc:Ignorable="w14 w15 w16se wp14">
+<w:numbering xmlns:wpc="http://schemas.microsoft.com/office/word/2010/wordprocessingCanvas" xmlns:cx="http://schemas.microsoft.com/office/drawing/2014/chartex" xmlns:cx1="http://schemas.microsoft.com/office/drawing/2015/9/8/chartex" xmlns:cx2="http://schemas.microsoft.com/office/drawing/2015/10/21/chartex" xmlns:cx3="http://schemas.microsoft.com/office/drawing/2016/5/9/chartex" xmlns:cx4="http://schemas.microsoft.com/office/drawing/2016/5/10/chartex" xmlns:cx5="http://schemas.microsoft.com/office/drawing/2016/5/11/chartex" xmlns:cx6="http://schemas.microsoft.com/office/drawing/2016/5/12/chartex" xmlns:cx7="http://schemas.microsoft.com/office/drawing/2016/5/13/chartex" xmlns:cx8="http://schemas.microsoft.com/office/drawing/2016/5/14/chartex" xmlns:mc="http://schemas.openxmlformats.org/markup-compatibility/2006" xmlns:aink="http://schemas.microsoft.com/office/drawing/2016/ink" xmlns:am3d="http://schemas.microsoft.com/office/drawing/2017/model3d" xmlns:o="urn:schemas-microsoft-com:office:office" xmlns:r="http://schemas.openxmlformats.org/officeDocument/2006/relationships" xmlns:m="http://schemas.openxmlformats.org/officeDocument/2006/math" xmlns:v="urn:schemas-microsoft-com:vml" xmlns:wp14="http://schemas.microsoft.com/office/word/2010/wordprocessingDrawing" xmlns:wp="http://schemas.openxmlformats.org/drawingml/2006/wordprocessingDrawing" xmlns:w10="urn:schemas-microsoft-com:office:word" xmlns:w="http://schemas.openxmlformats.org/wordprocessingml/2006/main" xmlns:w14="http://schemas.microsoft.com/office/word/2010/wordml" xmlns:w15="http://schemas.microsoft.com/office/word/2012/wordml" xmlns:w16cid="http://schemas.microsoft.com/office/word/2016/wordml/cid" xmlns:w16se="http://schemas.microsoft.com/office/word/2015/wordml/symex" xmlns:wpg="http://schemas.microsoft.com/office/word/2010/wordprocessingGroup" xmlns:wpi="http://schemas.microsoft.com/office/word/2010/wordprocessingInk" xmlns:wne="http://schemas.microsoft.com/office/word/2006/wordml" xmlns:wps="http://schemas.microsoft.com/office/word/2010/wordprocessingShape" mc:Ignorable="w14 w15 w16se w16cid wp14">
   <w:abstractNum w:abstractNumId="0" w15:restartNumberingAfterBreak="0">
     <w:nsid w:val="03EC365D"/>
     <w:multiLevelType w:val="hybridMultilevel"/>
@@ -672,7 +938,7 @@
 </file>
 
 <file path=word/styles.xml><?xml version="1.0" encoding="utf-8"?>
-<w:styles xmlns:mc="http://schemas.openxmlformats.org/markup-compatibility/2006" xmlns:r="http://schemas.openxmlformats.org/officeDocument/2006/relationships" xmlns:w="http://schemas.openxmlformats.org/wordprocessingml/2006/main" xmlns:w14="http://schemas.microsoft.com/office/word/2010/wordml" xmlns:w15="http://schemas.microsoft.com/office/word/2012/wordml" xmlns:w16se="http://schemas.microsoft.com/office/word/2015/wordml/symex" mc:Ignorable="w14 w15 w16se">
+<w:styles xmlns:mc="http://schemas.openxmlformats.org/markup-compatibility/2006" xmlns:r="http://schemas.openxmlformats.org/officeDocument/2006/relationships" xmlns:w="http://schemas.openxmlformats.org/wordprocessingml/2006/main" xmlns:w14="http://schemas.microsoft.com/office/word/2010/wordml" xmlns:w15="http://schemas.microsoft.com/office/word/2012/wordml" xmlns:w16cid="http://schemas.microsoft.com/office/word/2016/wordml/cid" xmlns:w16se="http://schemas.microsoft.com/office/word/2015/wordml/symex" mc:Ignorable="w14 w15 w16se w16cid">
   <w:docDefaults>
     <w:rPrDefault>
       <w:rPr>
@@ -688,7 +954,7 @@
       </w:pPr>
     </w:pPrDefault>
   </w:docDefaults>
-  <w:latentStyles w:defLockedState="0" w:defUIPriority="99" w:defSemiHidden="0" w:defUnhideWhenUsed="0" w:defQFormat="0" w:count="371">
+  <w:latentStyles w:defLockedState="0" w:defUIPriority="99" w:defSemiHidden="0" w:defUnhideWhenUsed="0" w:defQFormat="0" w:count="375">
     <w:lsdException w:name="Normal" w:uiPriority="0" w:qFormat="1"/>
     <w:lsdException w:name="heading 1" w:uiPriority="9" w:qFormat="1"/>
     <w:lsdException w:name="heading 2" w:semiHidden="1" w:uiPriority="9" w:unhideWhenUsed="1" w:qFormat="1"/>
@@ -794,7 +1060,6 @@
     <w:lsdException w:name="HTML Sample" w:semiHidden="1" w:unhideWhenUsed="1"/>
     <w:lsdException w:name="HTML Typewriter" w:semiHidden="1" w:unhideWhenUsed="1"/>
     <w:lsdException w:name="HTML Variable" w:semiHidden="1" w:unhideWhenUsed="1"/>
-    <w:lsdException w:name="Normal Table" w:semiHidden="1" w:unhideWhenUsed="1"/>
     <w:lsdException w:name="annotation subject" w:semiHidden="1" w:unhideWhenUsed="1"/>
     <w:lsdException w:name="No List" w:semiHidden="1" w:unhideWhenUsed="1"/>
     <w:lsdException w:name="Outline List 1" w:semiHidden="1" w:unhideWhenUsed="1"/>
@@ -838,10 +1103,8 @@
     <w:lsdException w:name="Table Elegant" w:semiHidden="1" w:unhideWhenUsed="1"/>
     <w:lsdException w:name="Table Professional" w:semiHidden="1" w:unhideWhenUsed="1"/>
     <w:lsdException w:name="Table Subtle 1" w:semiHidden="1" w:unhideWhenUsed="1"/>
-    <w:lsdException w:name="Table Subtle 2" w:semiHidden="1" w:unhideWhenUsed="1"/>
     <w:lsdException w:name="Table Web 1" w:semiHidden="1" w:unhideWhenUsed="1"/>
     <w:lsdException w:name="Table Web 2" w:semiHidden="1" w:unhideWhenUsed="1"/>
-    <w:lsdException w:name="Table Web 3" w:semiHidden="1" w:unhideWhenUsed="1"/>
     <w:lsdException w:name="Balloon Text" w:semiHidden="1" w:unhideWhenUsed="1"/>
     <w:lsdException w:name="Table Grid" w:uiPriority="39"/>
     <w:lsdException w:name="Table Theme" w:semiHidden="1" w:unhideWhenUsed="1"/>
@@ -1060,6 +1323,10 @@
     <w:lsdException w:name="List Table 5 Dark Accent 6" w:uiPriority="50"/>
     <w:lsdException w:name="List Table 6 Colorful Accent 6" w:uiPriority="51"/>
     <w:lsdException w:name="List Table 7 Colorful Accent 6" w:uiPriority="52"/>
+    <w:lsdException w:name="Mention" w:semiHidden="1" w:unhideWhenUsed="1"/>
+    <w:lsdException w:name="Smart Hyperlink" w:semiHidden="1" w:unhideWhenUsed="1"/>
+    <w:lsdException w:name="Hashtag" w:semiHidden="1" w:unhideWhenUsed="1"/>
+    <w:lsdException w:name="Unresolved Mention" w:semiHidden="1" w:unhideWhenUsed="1"/>
   </w:latentStyles>
   <w:style w:type="paragraph" w:default="1" w:styleId="Normal">
     <w:name w:val="Normal"/>

</xml_diff>